<commit_message>
Also fixed comments in properties.
</commit_message>
<xml_diff>
--- a/design/Geneste definities en namespacing.docx
+++ b/design/Geneste definities en namespacing.docx
@@ -7,8 +7,13 @@
         <w:pStyle w:val="Titel"/>
       </w:pPr>
       <w:r>
-        <w:t>Geneste definities en namespacing</w:t>
-      </w:r>
+        <w:t xml:space="preserve">Geneste definities en </w:t>
+      </w:r>
+      <w:proofErr w:type="spellStart"/>
+      <w:r>
+        <w:t>namespacing</w:t>
+      </w:r>
+      <w:proofErr w:type="spellEnd"/>
     </w:p>
     <w:tbl>
       <w:tblPr>
@@ -98,7 +103,15 @@
     </w:p>
     <w:p>
       <w:r>
-        <w:t xml:space="preserve">De definitie van contexten, rollen, properties en property-perspectieven in tekstuele vorm vergt beantwoording van een aantal vragen. </w:t>
+        <w:t xml:space="preserve">De definitie van contexten, rollen, </w:t>
+      </w:r>
+      <w:proofErr w:type="spellStart"/>
+      <w:r>
+        <w:t>properties</w:t>
+      </w:r>
+      <w:proofErr w:type="spellEnd"/>
+      <w:r>
+        <w:t xml:space="preserve"> en property-perspectieven in tekstuele vorm vergt beantwoording van een aantal vragen. </w:t>
       </w:r>
     </w:p>
     <w:p>
@@ -176,7 +189,21 @@
         <w:rPr>
           <w:i/>
         </w:rPr>
-        <w:t>dat in verschillende situaties verschillende rollen (of properties of property-perspectieven) dezelfde naam mogen dragen</w:t>
+        <w:t xml:space="preserve">dat in verschillende situaties verschillende rollen (of </w:t>
+      </w:r>
+      <w:proofErr w:type="spellStart"/>
+      <w:r>
+        <w:rPr>
+          <w:i/>
+        </w:rPr>
+        <w:t>properties</w:t>
+      </w:r>
+      <w:proofErr w:type="spellEnd"/>
+      <w:r>
+        <w:rPr>
+          <w:i/>
+        </w:rPr>
+        <w:t xml:space="preserve"> of property-perspectieven) dezelfde naam mogen dragen</w:t>
       </w:r>
       <w:r>
         <w:t>.</w:t>
@@ -184,7 +211,15 @@
     </w:p>
     <w:p>
       <w:r>
-        <w:t>Bijvoorbeeld: we kunnen de property ‘betrouwbaarheid’ toepassen in de context van getuigen (op een schaal van 1 tot 10), maar ook in de context van leveranciers (op een driepuntsschaal)</w:t>
+        <w:t xml:space="preserve">Bijvoorbeeld: we kunnen de property ‘betrouwbaarheid’ toepassen in de context van getuigen (op een schaal van 1 tot 10), maar ook in de context van leveranciers (op een </w:t>
+      </w:r>
+      <w:proofErr w:type="spellStart"/>
+      <w:r>
+        <w:t>driepuntsschaal</w:t>
+      </w:r>
+      <w:proofErr w:type="spellEnd"/>
+      <w:r>
+        <w:t>)</w:t>
       </w:r>
       <w:r>
         <w:t>.</w:t>
@@ -207,9 +242,24 @@
       <w:pPr>
         <w:pStyle w:val="Code"/>
       </w:pPr>
-      <w:r>
-        <w:t>:ContextType :ContextNaam</w:t>
-      </w:r>
+      <w:proofErr w:type="gramStart"/>
+      <w:r>
+        <w:t>:</w:t>
+      </w:r>
+      <w:proofErr w:type="spellStart"/>
+      <w:r>
+        <w:t>ContextType</w:t>
+      </w:r>
+      <w:proofErr w:type="spellEnd"/>
+      <w:proofErr w:type="gramEnd"/>
+      <w:r>
+        <w:t xml:space="preserve"> :</w:t>
+      </w:r>
+      <w:proofErr w:type="spellStart"/>
+      <w:r>
+        <w:t>ContextNaam</w:t>
+      </w:r>
+      <w:proofErr w:type="spellEnd"/>
     </w:p>
     <w:p>
       <w:pPr>
@@ -217,7 +267,14 @@
       </w:pPr>
       <w:r>
         <w:tab/>
-        <w:t>public :prop1 = &lt;waarde1&gt;</w:t>
+      </w:r>
+      <w:proofErr w:type="gramStart"/>
+      <w:r>
+        <w:t>public :prop</w:t>
+      </w:r>
+      <w:proofErr w:type="gramEnd"/>
+      <w:r>
+        <w:t>1 = &lt;waarde1&gt;</w:t>
       </w:r>
     </w:p>
     <w:p>
@@ -226,7 +283,14 @@
       </w:pPr>
       <w:r>
         <w:tab/>
-        <w:t>private :prop2 = &lt;waarde2&gt;</w:t>
+      </w:r>
+      <w:proofErr w:type="gramStart"/>
+      <w:r>
+        <w:t>private :prop</w:t>
+      </w:r>
+      <w:proofErr w:type="gramEnd"/>
+      <w:r>
+        <w:t>2 = &lt;waarde2&gt;</w:t>
       </w:r>
     </w:p>
     <w:p>
@@ -235,7 +299,19 @@
       </w:pPr>
       <w:r>
         <w:tab/>
-        <w:t>:rolNaam =&gt; &lt;rol of context identificatie&gt;</w:t>
+      </w:r>
+      <w:proofErr w:type="gramStart"/>
+      <w:r>
+        <w:t>:</w:t>
+      </w:r>
+      <w:proofErr w:type="spellStart"/>
+      <w:r>
+        <w:t>rolNaam</w:t>
+      </w:r>
+      <w:proofErr w:type="spellEnd"/>
+      <w:proofErr w:type="gramEnd"/>
+      <w:r>
+        <w:t xml:space="preserve"> =&gt; &lt;rol of context identificatie&gt;</w:t>
       </w:r>
     </w:p>
     <w:p>
@@ -274,20 +350,32 @@
       <w:pPr>
         <w:pStyle w:val="Kop1"/>
       </w:pPr>
+      <w:proofErr w:type="spellStart"/>
       <w:r>
         <w:t>Namespacing</w:t>
       </w:r>
-    </w:p>
-    <w:p>
-      <w:r>
-        <w:t xml:space="preserve">Hoe houden we situatie-specifieke definities uit elkaar als er naar verwezen wordt in tekst? De gangbare oplossing is door gebruik te maken van </w:t>
-      </w:r>
+      <w:proofErr w:type="spellEnd"/>
+    </w:p>
+    <w:p>
+      <w:r>
+        <w:t xml:space="preserve">Hoe houden we situatie-specifieke definities uit elkaar als </w:t>
+      </w:r>
+      <w:proofErr w:type="gramStart"/>
+      <w:r>
+        <w:t>er naar</w:t>
+      </w:r>
+      <w:proofErr w:type="gramEnd"/>
+      <w:r>
+        <w:t xml:space="preserve"> verwezen wordt in tekst? De gangbare oplossing is door gebruik te maken van </w:t>
+      </w:r>
+      <w:proofErr w:type="spellStart"/>
       <w:r>
         <w:rPr>
           <w:i/>
         </w:rPr>
         <w:t>namespacing</w:t>
       </w:r>
+      <w:proofErr w:type="spellEnd"/>
       <w:r>
         <w:t xml:space="preserve">. Dat houdt in dat een bepaalde naam – een </w:t>
       </w:r>
@@ -298,7 +386,23 @@
         <w:t>lokale naam</w:t>
       </w:r>
       <w:r>
-        <w:t xml:space="preserve"> – in verschillende namespaces gebruikt mag worden, maar dat als uit het voorkomen van een lokale naam niet duidelijk is welke namespace we bedoelen, een </w:t>
+        <w:t xml:space="preserve"> – in verschillende </w:t>
+      </w:r>
+      <w:proofErr w:type="spellStart"/>
+      <w:r>
+        <w:t>namespaces</w:t>
+      </w:r>
+      <w:proofErr w:type="spellEnd"/>
+      <w:r>
+        <w:t xml:space="preserve"> gebruikt mag worden, maar dat als uit het voorkomen van een lokale naam niet duidelijk is welke </w:t>
+      </w:r>
+      <w:proofErr w:type="spellStart"/>
+      <w:r>
+        <w:t>namespace</w:t>
+      </w:r>
+      <w:proofErr w:type="spellEnd"/>
+      <w:r>
+        <w:t xml:space="preserve"> we bedoelen, een </w:t>
       </w:r>
       <w:r>
         <w:rPr>
@@ -307,7 +411,15 @@
         <w:t>gekwalificeerde naam</w:t>
       </w:r>
       <w:r>
-        <w:t xml:space="preserve"> gebruikt moet worden. Gekwalificeerd betekent: de lokale naam voorafgegaan door zijn namespace.</w:t>
+        <w:t xml:space="preserve"> gebruikt moet worden. Gekwalificeerd betekent: de lokale naam voorafgegaan door zijn </w:t>
+      </w:r>
+      <w:proofErr w:type="spellStart"/>
+      <w:r>
+        <w:t>namespace</w:t>
+      </w:r>
+      <w:proofErr w:type="spellEnd"/>
+      <w:r>
+        <w:t>.</w:t>
       </w:r>
     </w:p>
     <w:p>
@@ -322,12 +434,22 @@
       <w:r>
         <w:t xml:space="preserve">Een domein representeren we als een context met één type rol, namelijk </w:t>
       </w:r>
+      <w:proofErr w:type="spellStart"/>
+      <w:proofErr w:type="gramStart"/>
       <w:r>
         <w:rPr>
           <w:rStyle w:val="inlinecode"/>
         </w:rPr>
-        <w:t>psp:domein_Item</w:t>
-      </w:r>
+        <w:t>psp:domein</w:t>
+      </w:r>
+      <w:proofErr w:type="gramEnd"/>
+      <w:r>
+        <w:rPr>
+          <w:rStyle w:val="inlinecode"/>
+        </w:rPr>
+        <w:t>_Item</w:t>
+      </w:r>
+      <w:proofErr w:type="spellEnd"/>
       <w:r>
         <w:rPr>
           <w:rStyle w:val="Voetnootmarkering"/>
@@ -349,7 +471,22 @@
       </w:pPr>
       <w:r>
         <w:tab/>
-        <w:t>model:&lt;domeinNaam&gt;</w:t>
+      </w:r>
+      <w:proofErr w:type="gramStart"/>
+      <w:r>
+        <w:t>model</w:t>
+      </w:r>
+      <w:proofErr w:type="gramEnd"/>
+      <w:r>
+        <w:t>:&lt;</w:t>
+      </w:r>
+      <w:proofErr w:type="spellStart"/>
+      <w:r>
+        <w:t>domeinNaam</w:t>
+      </w:r>
+      <w:proofErr w:type="spellEnd"/>
+      <w:r>
+        <w:t>&gt;</w:t>
       </w:r>
     </w:p>
     <w:p>
@@ -363,37 +500,88 @@
       </w:pPr>
       <w:r>
         <w:tab/>
-        <w:t>model:&lt;domeinNaam&gt;#&lt;lokale naam&gt;</w:t>
-      </w:r>
+      </w:r>
+      <w:proofErr w:type="gramStart"/>
+      <w:r>
+        <w:t>model</w:t>
+      </w:r>
+      <w:proofErr w:type="gramEnd"/>
+      <w:r>
+        <w:t>:&lt;</w:t>
+      </w:r>
+      <w:proofErr w:type="spellStart"/>
+      <w:r>
+        <w:t>domeinNaam</w:t>
+      </w:r>
+      <w:proofErr w:type="spellEnd"/>
+      <w:r>
+        <w:t>&gt;</w:t>
+      </w:r>
+      <w:r>
+        <w:t>$</w:t>
+      </w:r>
+      <w:r>
+        <w:t>&lt;lokale naam&gt;</w:t>
+      </w:r>
+      <w:bookmarkStart w:id="0" w:name="_GoBack"/>
+      <w:bookmarkEnd w:id="0"/>
     </w:p>
     <w:p>
       <w:r>
         <w:t xml:space="preserve">Bijvoorbeeld: </w:t>
       </w:r>
+      <w:proofErr w:type="spellStart"/>
+      <w:proofErr w:type="gramStart"/>
       <w:r>
         <w:rPr>
           <w:rStyle w:val="inlinecode"/>
         </w:rPr>
-        <w:t>model:PolitieDomein#Aangifte</w:t>
-      </w:r>
-      <w:r>
-        <w:t xml:space="preserve">. Domeinnamen kunnen we afkorten tot een prefix. In het geval van het PolitieDomein is dat </w:t>
-      </w:r>
+        <w:t>model:PolitieDomein</w:t>
+      </w:r>
+      <w:proofErr w:type="gramEnd"/>
       <w:r>
         <w:rPr>
           <w:rStyle w:val="inlinecode"/>
         </w:rPr>
+        <w:t>$</w:t>
+      </w:r>
+      <w:r>
+        <w:rPr>
+          <w:rStyle w:val="inlinecode"/>
+        </w:rPr>
+        <w:t>Aangifte</w:t>
+      </w:r>
+      <w:proofErr w:type="spellEnd"/>
+      <w:r>
+        <w:t xml:space="preserve">. Domeinnamen kunnen we afkorten tot een prefix. In het geval van het </w:t>
+      </w:r>
+      <w:proofErr w:type="spellStart"/>
+      <w:r>
+        <w:t>PolitieDomein</w:t>
+      </w:r>
+      <w:proofErr w:type="spellEnd"/>
+      <w:r>
+        <w:t xml:space="preserve"> is dat </w:t>
+      </w:r>
+      <w:r>
+        <w:rPr>
+          <w:rStyle w:val="inlinecode"/>
+        </w:rPr>
         <w:t>pol</w:t>
       </w:r>
       <w:r>
         <w:t xml:space="preserve">: </w:t>
       </w:r>
+      <w:proofErr w:type="spellStart"/>
+      <w:proofErr w:type="gramStart"/>
       <w:r>
         <w:rPr>
           <w:rStyle w:val="inlinecode"/>
         </w:rPr>
         <w:t>pol:Aangifte</w:t>
       </w:r>
+      <w:proofErr w:type="spellEnd"/>
+      <w:proofErr w:type="gramEnd"/>
       <w:r>
         <w:t xml:space="preserve"> betekent hetzelfde als de volledige gekwalificeerde naam.</w:t>
       </w:r>
@@ -410,14 +598,32 @@
       <w:r>
         <w:t xml:space="preserve">Een tekst heeft dezelfde structuur als domein. Het is een context met één type rol, namelijk </w:t>
       </w:r>
+      <w:proofErr w:type="spellStart"/>
+      <w:proofErr w:type="gramStart"/>
       <w:r>
         <w:rPr>
           <w:rStyle w:val="inlinecode"/>
         </w:rPr>
-        <w:t>psp:tekst_Item</w:t>
-      </w:r>
-      <w:r>
-        <w:t xml:space="preserve">. Maar teksten zijn geen namespaces. De items in een tekst ontlenen hun naam niet aan die van de tekst. </w:t>
+        <w:t>psp:tekst</w:t>
+      </w:r>
+      <w:proofErr w:type="gramEnd"/>
+      <w:r>
+        <w:rPr>
+          <w:rStyle w:val="inlinecode"/>
+        </w:rPr>
+        <w:t>_Item</w:t>
+      </w:r>
+      <w:proofErr w:type="spellEnd"/>
+      <w:r>
+        <w:t xml:space="preserve">. Maar teksten zijn geen </w:t>
+      </w:r>
+      <w:proofErr w:type="spellStart"/>
+      <w:r>
+        <w:t>namespaces</w:t>
+      </w:r>
+      <w:proofErr w:type="spellEnd"/>
+      <w:r>
+        <w:t xml:space="preserve">. De items in een tekst ontlenen hun naam niet aan die van de tekst. </w:t>
       </w:r>
     </w:p>
     <w:p>
@@ -430,6 +636,7 @@
         <w:pStyle w:val="Code"/>
         <w:ind w:firstLine="720"/>
       </w:pPr>
+      <w:proofErr w:type="gramStart"/>
       <w:r>
         <w:t>T</w:t>
       </w:r>
@@ -439,14 +646,25 @@
       <w:r>
         <w:t>ijntekst</w:t>
       </w:r>
+      <w:proofErr w:type="gramEnd"/>
     </w:p>
     <w:p>
       <w:pPr>
         <w:pStyle w:val="Code"/>
         <w:ind w:firstLine="720"/>
       </w:pPr>
-      <w:r>
-        <w:t>:ContextType :Aangifte</w:t>
+      <w:proofErr w:type="gramStart"/>
+      <w:r>
+        <w:t>:</w:t>
+      </w:r>
+      <w:proofErr w:type="spellStart"/>
+      <w:r>
+        <w:t>ContextType</w:t>
+      </w:r>
+      <w:proofErr w:type="spellEnd"/>
+      <w:proofErr w:type="gramEnd"/>
+      <w:r>
+        <w:t xml:space="preserve"> :Aangifte</w:t>
       </w:r>
     </w:p>
     <w:p>
@@ -454,8 +672,18 @@
         <w:pStyle w:val="Code"/>
         <w:ind w:firstLine="720"/>
       </w:pPr>
-      <w:r>
-        <w:t>:ContextType :Misdrijf</w:t>
+      <w:proofErr w:type="gramStart"/>
+      <w:r>
+        <w:t>:</w:t>
+      </w:r>
+      <w:proofErr w:type="spellStart"/>
+      <w:r>
+        <w:t>ContextType</w:t>
+      </w:r>
+      <w:proofErr w:type="spellEnd"/>
+      <w:proofErr w:type="gramEnd"/>
+      <w:r>
+        <w:t xml:space="preserve"> :Misdrijf</w:t>
       </w:r>
     </w:p>
     <w:p>
@@ -469,7 +697,15 @@
       </w:r>
       <w:r>
         <w:lastRenderedPageBreak/>
-        <w:t xml:space="preserve">we de rolnaam weg! Dat de items onderdeel zijn van de tekst, blijkt al wel uit het feit dat ze erin staan. </w:t>
+        <w:t xml:space="preserve">we de </w:t>
+      </w:r>
+      <w:proofErr w:type="spellStart"/>
+      <w:r>
+        <w:t>rolnaam</w:t>
+      </w:r>
+      <w:proofErr w:type="spellEnd"/>
+      <w:r>
+        <w:t xml:space="preserve"> weg! Dat de items onderdeel zijn van de tekst, blijkt al wel uit het feit dat ze erin staan. </w:t>
       </w:r>
     </w:p>
     <w:p>
@@ -487,7 +723,15 @@
     </w:p>
     <w:p>
       <w:r>
-        <w:t>In een tekst is niet duidelijk over welk domein we het hebben. Er is geen manier om te zeggen: vanaf dit punt hebben we het over domein XYZ. Daarom moeten we gekwalificeerde namen gebruiken. Prefixes zijn daar een handig hulpmiddel voor. Een prefix wordt gedeclareerd in een tekst en geldt alleen voor die tekst:</w:t>
+        <w:t xml:space="preserve">In een tekst is niet duidelijk over welk domein we het hebben. Er is geen manier om te zeggen: vanaf dit punt hebben we het over domein XYZ. Daarom moeten we gekwalificeerde namen gebruiken. </w:t>
+      </w:r>
+      <w:proofErr w:type="spellStart"/>
+      <w:r>
+        <w:t>Prefixes</w:t>
+      </w:r>
+      <w:proofErr w:type="spellEnd"/>
+      <w:r>
+        <w:t xml:space="preserve"> zijn daar een handig hulpmiddel voor. Een prefix wordt gedeclareerd in een tekst en geldt alleen voor die tekst:</w:t>
       </w:r>
     </w:p>
     <w:p>
@@ -495,24 +739,30 @@
         <w:pStyle w:val="Code"/>
         <w:ind w:left="720"/>
       </w:pPr>
+      <w:proofErr w:type="gramStart"/>
       <w:r>
         <w:t>Tekst :Mijntekst</w:t>
       </w:r>
+      <w:proofErr w:type="gramEnd"/>
     </w:p>
     <w:p>
       <w:pPr>
         <w:pStyle w:val="Code"/>
         <w:ind w:left="720"/>
-        <w:rPr>
-          <w:lang w:val="en-US"/>
-        </w:rPr>
-      </w:pPr>
-      <w:r>
-        <w:rPr>
-          <w:lang w:val="en-US"/>
-        </w:rPr>
-        <w:t>prefix pol model:PolitieDomein</w:t>
-      </w:r>
+      </w:pPr>
+      <w:proofErr w:type="gramStart"/>
+      <w:r>
+        <w:t>prefix</w:t>
+      </w:r>
+      <w:proofErr w:type="gramEnd"/>
+      <w:r>
+        <w:t xml:space="preserve"> pol </w:t>
+      </w:r>
+      <w:proofErr w:type="spellStart"/>
+      <w:r>
+        <w:t>model:PolitieDomein</w:t>
+      </w:r>
+      <w:proofErr w:type="spellEnd"/>
     </w:p>
     <w:p>
       <w:pPr>
@@ -526,8 +776,32 @@
         <w:rPr>
           <w:lang w:val="en-US"/>
         </w:rPr>
-        <w:t>prefix psp model:Perspectives</w:t>
-      </w:r>
+        <w:t xml:space="preserve">prefix </w:t>
+      </w:r>
+      <w:proofErr w:type="spellStart"/>
+      <w:r>
+        <w:rPr>
+          <w:lang w:val="en-US"/>
+        </w:rPr>
+        <w:t>psp</w:t>
+      </w:r>
+      <w:proofErr w:type="spellEnd"/>
+      <w:r>
+        <w:rPr>
+          <w:lang w:val="en-US"/>
+        </w:rPr>
+        <w:t xml:space="preserve"> </w:t>
+      </w:r>
+      <w:proofErr w:type="spellStart"/>
+      <w:proofErr w:type="gramStart"/>
+      <w:r>
+        <w:rPr>
+          <w:lang w:val="en-US"/>
+        </w:rPr>
+        <w:t>model:Perspectives</w:t>
+      </w:r>
+      <w:proofErr w:type="spellEnd"/>
+      <w:proofErr w:type="gramEnd"/>
     </w:p>
     <w:p>
       <w:pPr>
@@ -537,12 +811,30 @@
           <w:lang w:val="en-US"/>
         </w:rPr>
       </w:pPr>
+      <w:proofErr w:type="spellStart"/>
       <w:r>
         <w:rPr>
           <w:lang w:val="en-US"/>
         </w:rPr>
-        <w:t>defaultprefix model:Perspectives</w:t>
-      </w:r>
+        <w:t>defaultprefix</w:t>
+      </w:r>
+      <w:proofErr w:type="spellEnd"/>
+      <w:r>
+        <w:rPr>
+          <w:lang w:val="en-US"/>
+        </w:rPr>
+        <w:t xml:space="preserve"> </w:t>
+      </w:r>
+      <w:proofErr w:type="spellStart"/>
+      <w:proofErr w:type="gramStart"/>
+      <w:r>
+        <w:rPr>
+          <w:lang w:val="en-US"/>
+        </w:rPr>
+        <w:t>model:Perspectives</w:t>
+      </w:r>
+      <w:proofErr w:type="spellEnd"/>
+      <w:proofErr w:type="gramEnd"/>
     </w:p>
     <w:p>
       <w:pPr>
@@ -556,6 +848,7 @@
       <w:r>
         <w:t xml:space="preserve">De laatste regel stelt ons in staat om </w:t>
       </w:r>
+      <w:proofErr w:type="gramStart"/>
       <w:r>
         <w:t xml:space="preserve">bijvoorbeeld </w:t>
       </w:r>
@@ -563,28 +856,57 @@
         <w:rPr>
           <w:rStyle w:val="inlinecode"/>
         </w:rPr>
-        <w:t>:Context</w:t>
-      </w:r>
+        <w:t>:</w:t>
+      </w:r>
+      <w:proofErr w:type="spellStart"/>
       <w:r>
         <w:rPr>
           <w:rStyle w:val="inlinecode"/>
         </w:rPr>
+        <w:t>Context</w:t>
+      </w:r>
+      <w:r>
+        <w:rPr>
+          <w:rStyle w:val="inlinecode"/>
+        </w:rPr>
         <w:t>Type</w:t>
       </w:r>
+      <w:proofErr w:type="spellEnd"/>
+      <w:proofErr w:type="gramEnd"/>
       <w:r>
         <w:t xml:space="preserve"> te schrijven, waarmee we </w:t>
       </w:r>
+      <w:proofErr w:type="spellStart"/>
       <w:r>
         <w:rPr>
           <w:rStyle w:val="inlinecode"/>
         </w:rPr>
-        <w:t>model:Perspectives#Context</w:t>
+        <w:t>model:Perspectives</w:t>
       </w:r>
       <w:r>
         <w:rPr>
           <w:rStyle w:val="inlinecode"/>
         </w:rPr>
-        <w:t xml:space="preserve">Type </w:t>
+        <w:t>$</w:t>
+      </w:r>
+      <w:r>
+        <w:rPr>
+          <w:rStyle w:val="inlinecode"/>
+        </w:rPr>
+        <w:t>Context</w:t>
+      </w:r>
+      <w:r>
+        <w:rPr>
+          <w:rStyle w:val="inlinecode"/>
+        </w:rPr>
+        <w:t>Type</w:t>
+      </w:r>
+      <w:proofErr w:type="spellEnd"/>
+      <w:r>
+        <w:rPr>
+          <w:rStyle w:val="inlinecode"/>
+        </w:rPr>
+        <w:t xml:space="preserve"> </w:t>
       </w:r>
       <w:r>
         <w:t>bedoelen.</w:t>
@@ -600,7 +922,23 @@
     </w:p>
     <w:p>
       <w:r>
-        <w:t>We gebruiken namespacing óók voor rollen en properties binnen een context</w:t>
+        <w:t xml:space="preserve">We gebruiken </w:t>
+      </w:r>
+      <w:proofErr w:type="spellStart"/>
+      <w:r>
+        <w:t>namespacing</w:t>
+      </w:r>
+      <w:proofErr w:type="spellEnd"/>
+      <w:r>
+        <w:t xml:space="preserve"> óók voor rollen en </w:t>
+      </w:r>
+      <w:proofErr w:type="spellStart"/>
+      <w:r>
+        <w:t>properties</w:t>
+      </w:r>
+      <w:proofErr w:type="spellEnd"/>
+      <w:r>
+        <w:t xml:space="preserve"> binnen een context</w:t>
       </w:r>
       <w:r>
         <w:rPr>
@@ -609,7 +947,23 @@
         <w:footnoteReference w:id="3"/>
       </w:r>
       <w:r>
-        <w:t>. Dat wil zeggen dat de gekwalificeerde naam van de rol Verbalisant binnen model:PolitieDomein#Aangifte luidt:</w:t>
+        <w:t xml:space="preserve">. Dat wil zeggen dat de gekwalificeerde naam van de rol Verbalisant binnen </w:t>
+      </w:r>
+      <w:proofErr w:type="spellStart"/>
+      <w:proofErr w:type="gramStart"/>
+      <w:r>
+        <w:t>model:PolitieDomein</w:t>
+      </w:r>
+      <w:proofErr w:type="gramEnd"/>
+      <w:r>
+        <w:t>$</w:t>
+      </w:r>
+      <w:r>
+        <w:t>Aangifte</w:t>
+      </w:r>
+      <w:proofErr w:type="spellEnd"/>
+      <w:r>
+        <w:t xml:space="preserve"> luidt:</w:t>
       </w:r>
     </w:p>
     <w:p>
@@ -618,12 +972,35 @@
       </w:pPr>
       <w:r>
         <w:tab/>
-        <w:t>model:PolitieDomein#Aangifte#Verbalisant</w:t>
-      </w:r>
-    </w:p>
-    <w:p>
-      <w:r>
-        <w:t>of:</w:t>
+      </w:r>
+      <w:proofErr w:type="spellStart"/>
+      <w:proofErr w:type="gramStart"/>
+      <w:r>
+        <w:t>model:PolitieDomein</w:t>
+      </w:r>
+      <w:proofErr w:type="gramEnd"/>
+      <w:r>
+        <w:t>$</w:t>
+      </w:r>
+      <w:r>
+        <w:t>Aangifte</w:t>
+      </w:r>
+      <w:r>
+        <w:t>$</w:t>
+      </w:r>
+      <w:r>
+        <w:t>Verbalisant</w:t>
+      </w:r>
+      <w:proofErr w:type="spellEnd"/>
+    </w:p>
+    <w:p>
+      <w:proofErr w:type="gramStart"/>
+      <w:r>
+        <w:t>of</w:t>
+      </w:r>
+      <w:proofErr w:type="gramEnd"/>
+      <w:r>
+        <w:t>:</w:t>
       </w:r>
     </w:p>
     <w:p>
@@ -632,45 +1009,155 @@
       </w:pPr>
       <w:r>
         <w:tab/>
-        <w:t>pol:Aangifte#Verbalisant</w:t>
-      </w:r>
+      </w:r>
+      <w:proofErr w:type="spellStart"/>
+      <w:proofErr w:type="gramStart"/>
+      <w:r>
+        <w:t>pol:Aangifte</w:t>
+      </w:r>
+      <w:proofErr w:type="gramEnd"/>
+      <w:r>
+        <w:t>$</w:t>
+      </w:r>
+      <w:r>
+        <w:t>Verbalisant</w:t>
+      </w:r>
+      <w:proofErr w:type="spellEnd"/>
     </w:p>
     <w:p>
       <w:r>
         <w:t>We kunnen op deze manier verwijzen naar deze rol, bijvoorbeeld om een mogelijke binding aan te geven (de binding van instanties van een rol te beperken tot een type).</w:t>
       </w:r>
       <w:r>
-        <w:t xml:space="preserve"> Maar net zoals we een default namespace kunnen gebruiken in een bepaalde tekst, hebben we een default voor de context als we een rol of property in context definiëren:</w:t>
+        <w:t xml:space="preserve"> Maar net zoals we een default </w:t>
+      </w:r>
+      <w:proofErr w:type="spellStart"/>
+      <w:r>
+        <w:t>namespace</w:t>
+      </w:r>
+      <w:proofErr w:type="spellEnd"/>
+      <w:r>
+        <w:t xml:space="preserve"> kunnen gebruiken in een bepaalde tekst, hebben we een default voor de context als we een rol of property in context definiëren:</w:t>
       </w:r>
     </w:p>
     <w:p>
       <w:pPr>
         <w:pStyle w:val="Code"/>
         <w:ind w:firstLine="720"/>
-      </w:pPr>
-      <w:r>
-        <w:t>:ContextType pol:Aangifte</w:t>
-      </w:r>
+        <w:rPr>
+          <w:lang w:val="en-US"/>
+        </w:rPr>
+      </w:pPr>
+      <w:proofErr w:type="gramStart"/>
+      <w:r>
+        <w:rPr>
+          <w:lang w:val="en-US"/>
+        </w:rPr>
+        <w:t>:</w:t>
+      </w:r>
+      <w:proofErr w:type="spellStart"/>
+      <w:r>
+        <w:rPr>
+          <w:lang w:val="en-US"/>
+        </w:rPr>
+        <w:t>ContextType</w:t>
+      </w:r>
+      <w:proofErr w:type="spellEnd"/>
+      <w:proofErr w:type="gramEnd"/>
+      <w:r>
+        <w:rPr>
+          <w:lang w:val="en-US"/>
+        </w:rPr>
+        <w:t xml:space="preserve"> </w:t>
+      </w:r>
+      <w:proofErr w:type="spellStart"/>
+      <w:r>
+        <w:rPr>
+          <w:lang w:val="en-US"/>
+        </w:rPr>
+        <w:t>pol:Aangifte</w:t>
+      </w:r>
+      <w:proofErr w:type="spellEnd"/>
     </w:p>
     <w:p>
       <w:pPr>
         <w:pStyle w:val="Code"/>
         <w:ind w:firstLine="720"/>
-      </w:pPr>
-      <w:r>
+        <w:rPr>
+          <w:lang w:val="en-US"/>
+        </w:rPr>
+      </w:pPr>
+      <w:r>
+        <w:rPr>
+          <w:lang w:val="en-US"/>
+        </w:rPr>
         <w:tab/>
-        <w:t>:publicProperty =&gt;</w:t>
+      </w:r>
+      <w:proofErr w:type="gramStart"/>
+      <w:r>
+        <w:rPr>
+          <w:lang w:val="en-US"/>
+        </w:rPr>
+        <w:t>:</w:t>
+      </w:r>
+      <w:proofErr w:type="spellStart"/>
+      <w:r>
+        <w:rPr>
+          <w:lang w:val="en-US"/>
+        </w:rPr>
+        <w:t>publicProperty</w:t>
+      </w:r>
+      <w:proofErr w:type="spellEnd"/>
+      <w:proofErr w:type="gramEnd"/>
+      <w:r>
+        <w:rPr>
+          <w:lang w:val="en-US"/>
+        </w:rPr>
+        <w:t xml:space="preserve"> =&gt;</w:t>
       </w:r>
     </w:p>
     <w:p>
       <w:pPr>
         <w:pStyle w:val="Code"/>
         <w:ind w:left="720" w:firstLine="720"/>
-      </w:pPr>
-      <w:r>
+        <w:rPr>
+          <w:lang w:val="en-US"/>
+        </w:rPr>
+      </w:pPr>
+      <w:r>
+        <w:rPr>
+          <w:lang w:val="en-US"/>
+        </w:rPr>
         <w:tab/>
-        <w:t>:Property #Urgentie</w:t>
-      </w:r>
+      </w:r>
+      <w:proofErr w:type="gramStart"/>
+      <w:r>
+        <w:rPr>
+          <w:lang w:val="en-US"/>
+        </w:rPr>
+        <w:t>:Property</w:t>
+      </w:r>
+      <w:proofErr w:type="gramEnd"/>
+      <w:r>
+        <w:rPr>
+          <w:lang w:val="en-US"/>
+        </w:rPr>
+        <w:t xml:space="preserve"> </w:t>
+      </w:r>
+      <w:r>
+        <w:rPr>
+          <w:lang w:val="en-US"/>
+        </w:rPr>
+        <w:t>$</w:t>
+      </w:r>
+      <w:proofErr w:type="spellStart"/>
+      <w:r>
+        <w:rPr>
+          <w:lang w:val="en-US"/>
+        </w:rPr>
+        <w:t>Urgentie</w:t>
+      </w:r>
+      <w:proofErr w:type="spellEnd"/>
     </w:p>
     <w:p>
       <w:pPr>
@@ -678,12 +1165,35 @@
         <w:ind w:left="720" w:firstLine="720"/>
       </w:pPr>
       <w:r>
+        <w:rPr>
+          <w:lang w:val="en-US"/>
+        </w:rPr>
         <w:tab/>
       </w:r>
       <w:r>
+        <w:rPr>
+          <w:lang w:val="en-US"/>
+        </w:rPr>
         <w:tab/>
-        <w:t>public :isFunctioneel = true</w:t>
-      </w:r>
+      </w:r>
+      <w:proofErr w:type="gramStart"/>
+      <w:r>
+        <w:t>public :</w:t>
+      </w:r>
+      <w:proofErr w:type="spellStart"/>
+      <w:r>
+        <w:t>isFunctioneel</w:t>
+      </w:r>
+      <w:proofErr w:type="spellEnd"/>
+      <w:proofErr w:type="gramEnd"/>
+      <w:r>
+        <w:t xml:space="preserve"> = </w:t>
+      </w:r>
+      <w:proofErr w:type="spellStart"/>
+      <w:r>
+        <w:t>true</w:t>
+      </w:r>
+      <w:proofErr w:type="spellEnd"/>
     </w:p>
     <w:p>
       <w:pPr>
@@ -696,16 +1206,25 @@
         <w:lastRenderedPageBreak/>
         <w:t xml:space="preserve">Hier is duidelijk dat de property </w:t>
       </w:r>
+      <w:proofErr w:type="spellStart"/>
+      <w:proofErr w:type="gramStart"/>
       <w:r>
         <w:rPr>
           <w:rStyle w:val="inlinecode"/>
         </w:rPr>
-        <w:t>pol:Aangifte#</w:t>
-      </w:r>
+        <w:t>pol:Aangifte</w:t>
+      </w:r>
+      <w:proofErr w:type="gramEnd"/>
       <w:r>
         <w:rPr>
           <w:rStyle w:val="inlinecode"/>
         </w:rPr>
+        <w:t>$</w:t>
+      </w:r>
+      <w:r>
+        <w:rPr>
+          <w:rStyle w:val="inlinecode"/>
+        </w:rPr>
         <w:t>U</w:t>
       </w:r>
       <w:r>
@@ -714,15 +1233,18 @@
         </w:rPr>
         <w:t>rgentie</w:t>
       </w:r>
+      <w:proofErr w:type="spellEnd"/>
       <w:r>
         <w:t xml:space="preserve"> voor het contexttype </w:t>
       </w:r>
+      <w:proofErr w:type="spellStart"/>
       <w:r>
         <w:rPr>
           <w:rStyle w:val="inlinecode"/>
         </w:rPr>
         <w:t>pol:Aangifte</w:t>
       </w:r>
+      <w:proofErr w:type="spellEnd"/>
       <w:r>
         <w:t xml:space="preserve"> wordt gedefinieerd. We kunnen daarom volstaan met </w:t>
       </w:r>
@@ -730,32 +1252,55 @@
         <w:rPr>
           <w:rStyle w:val="inlinecode"/>
         </w:rPr>
-        <w:t>#U</w:t>
+        <w:t>$</w:t>
       </w:r>
       <w:r>
         <w:rPr>
           <w:rStyle w:val="inlinecode"/>
         </w:rPr>
+        <w:t>U</w:t>
+      </w:r>
+      <w:r>
+        <w:rPr>
+          <w:rStyle w:val="inlinecode"/>
+        </w:rPr>
         <w:t>rgentie</w:t>
       </w:r>
       <w:r>
-        <w:t>. Dat is niet zo als de tekst er als volgt uitzag:</w:t>
+        <w:t xml:space="preserve">. Dat is niet </w:t>
+      </w:r>
+      <w:proofErr w:type="gramStart"/>
+      <w:r>
+        <w:t>zo als</w:t>
+      </w:r>
+      <w:proofErr w:type="gramEnd"/>
+      <w:r>
+        <w:t xml:space="preserve"> de tekst er als volgt uitzag:</w:t>
       </w:r>
     </w:p>
     <w:p>
       <w:pPr>
         <w:pStyle w:val="Code"/>
         <w:ind w:firstLine="720"/>
-        <w:rPr>
-          <w:lang w:val="en-US"/>
-        </w:rPr>
-      </w:pPr>
-      <w:r>
-        <w:rPr>
-          <w:lang w:val="en-US"/>
-        </w:rPr>
-        <w:t>:ContextType pol:Aangifte</w:t>
-      </w:r>
+      </w:pPr>
+      <w:proofErr w:type="gramStart"/>
+      <w:r>
+        <w:t>:</w:t>
+      </w:r>
+      <w:proofErr w:type="spellStart"/>
+      <w:r>
+        <w:t>ContextType</w:t>
+      </w:r>
+      <w:proofErr w:type="spellEnd"/>
+      <w:proofErr w:type="gramEnd"/>
+      <w:r>
+        <w:t xml:space="preserve"> </w:t>
+      </w:r>
+      <w:proofErr w:type="spellStart"/>
+      <w:r>
+        <w:t>pol:Aangifte</w:t>
+      </w:r>
+      <w:proofErr w:type="spellEnd"/>
     </w:p>
     <w:p>
       <w:pPr>
@@ -766,17 +1311,25 @@
         </w:rPr>
       </w:pPr>
       <w:r>
+        <w:tab/>
+      </w:r>
+      <w:r>
         <w:rPr>
           <w:lang w:val="en-US"/>
         </w:rPr>
-        <w:tab/>
-        <w:t>:publicProperty =&gt;</w:t>
+        <w:t xml:space="preserve">:publicProperty =&gt; </w:t>
       </w:r>
       <w:r>
         <w:rPr>
           <w:lang w:val="en-US"/>
         </w:rPr>
-        <w:t xml:space="preserve"> #Urgentie</w:t>
+        <w:t>$</w:t>
+      </w:r>
+      <w:r>
+        <w:rPr>
+          <w:lang w:val="en-US"/>
+        </w:rPr>
+        <w:t>Urgentie</w:t>
       </w:r>
     </w:p>
     <w:p>
@@ -800,71 +1353,74 @@
         <w:rPr>
           <w:lang w:val="en-US"/>
         </w:rPr>
-        <w:t xml:space="preserve">:Property </w:t>
+        <w:t>:Property pol:Aangifte</w:t>
       </w:r>
       <w:r>
         <w:rPr>
           <w:lang w:val="en-US"/>
         </w:rPr>
-        <w:t>pol:Aangifte</w:t>
+        <w:t>$</w:t>
       </w:r>
       <w:r>
         <w:rPr>
           <w:lang w:val="en-US"/>
         </w:rPr>
-        <w:t>#</w:t>
-      </w:r>
-      <w:r>
-        <w:rPr>
-          <w:lang w:val="en-US"/>
-        </w:rPr>
-        <w:t>U</w:t>
-      </w:r>
-      <w:r>
-        <w:rPr>
-          <w:lang w:val="en-US"/>
-        </w:rPr>
-        <w:t>rgentie</w:t>
+        <w:t>Urgentie</w:t>
       </w:r>
     </w:p>
     <w:p>
       <w:pPr>
         <w:pStyle w:val="Code"/>
         <w:ind w:left="720" w:firstLine="720"/>
-        <w:rPr>
-          <w:lang w:val="en-US"/>
-        </w:rPr>
-      </w:pPr>
-      <w:r>
-        <w:rPr>
-          <w:lang w:val="en-US"/>
-        </w:rPr>
-        <w:t>public :isFunctioneel = true</w:t>
-      </w:r>
+      </w:pPr>
+      <w:proofErr w:type="gramStart"/>
+      <w:r>
+        <w:t>public :</w:t>
+      </w:r>
+      <w:proofErr w:type="spellStart"/>
+      <w:r>
+        <w:t>isFunctioneel</w:t>
+      </w:r>
+      <w:proofErr w:type="spellEnd"/>
+      <w:proofErr w:type="gramEnd"/>
+      <w:r>
+        <w:t xml:space="preserve"> = </w:t>
+      </w:r>
+      <w:proofErr w:type="spellStart"/>
+      <w:r>
+        <w:t>true</w:t>
+      </w:r>
+      <w:proofErr w:type="spellEnd"/>
     </w:p>
     <w:p>
       <w:pPr>
         <w:pStyle w:val="Code"/>
         <w:ind w:left="720" w:firstLine="720"/>
-        <w:rPr>
-          <w:lang w:val="en-US"/>
-        </w:rPr>
       </w:pPr>
     </w:p>
     <w:p>
       <w:r>
         <w:t xml:space="preserve">Omdat de definitie van </w:t>
       </w:r>
+      <w:proofErr w:type="spellStart"/>
+      <w:proofErr w:type="gramStart"/>
       <w:r>
         <w:rPr>
           <w:rStyle w:val="inlinecode"/>
         </w:rPr>
-        <w:t>pol:Aangifte#</w:t>
-      </w:r>
+        <w:t>pol:Aangifte</w:t>
+      </w:r>
+      <w:proofErr w:type="gramEnd"/>
       <w:r>
         <w:rPr>
           <w:rStyle w:val="inlinecode"/>
         </w:rPr>
+        <w:t>$</w:t>
+      </w:r>
+      <w:r>
+        <w:rPr>
+          <w:rStyle w:val="inlinecode"/>
+        </w:rPr>
         <w:t>U</w:t>
       </w:r>
       <w:r>
@@ -873,27 +1429,34 @@
         </w:rPr>
         <w:t>rgentie</w:t>
       </w:r>
+      <w:proofErr w:type="spellEnd"/>
       <w:r>
         <w:t xml:space="preserve"> hier </w:t>
       </w:r>
       <w:r>
         <w:t xml:space="preserve">tegen de linkerkantlijn staat, blijkt niet uit de tekstuele nesting dat het om een property van </w:t>
       </w:r>
+      <w:proofErr w:type="spellStart"/>
       <w:r>
         <w:rPr>
           <w:rStyle w:val="inlinecode"/>
         </w:rPr>
         <w:t>pol:Aangifte</w:t>
       </w:r>
+      <w:proofErr w:type="spellEnd"/>
       <w:r>
         <w:t xml:space="preserve"> gaat. We moeten dus de gekwalificeerde naam gebruiken. Merk op dat we in de definitie van </w:t>
       </w:r>
+      <w:proofErr w:type="spellStart"/>
+      <w:proofErr w:type="gramStart"/>
       <w:r>
         <w:rPr>
           <w:rStyle w:val="inlinecode"/>
         </w:rPr>
         <w:t>pol:Aangifte</w:t>
       </w:r>
+      <w:proofErr w:type="spellEnd"/>
+      <w:proofErr w:type="gramEnd"/>
       <w:r>
         <w:t xml:space="preserve"> kunnen volstaan met</w:t>
       </w:r>
@@ -907,7 +1470,7 @@
         <w:rPr>
           <w:rStyle w:val="inlinecode"/>
         </w:rPr>
-        <w:t>#</w:t>
+        <w:t>$</w:t>
       </w:r>
       <w:r>
         <w:rPr>
@@ -941,10 +1504,31 @@
     </w:p>
     <w:p>
       <w:r>
-        <w:t xml:space="preserve">Mutatis mutandis geldt hetzelfde voor definitie van rollen. Een rol introduceert een namespace en opnieuw gebruiken we een default voor inline definities van </w:t>
-      </w:r>
-      <w:r>
-        <w:t xml:space="preserve">properties en </w:t>
+        <w:t xml:space="preserve">Mutatis mutandis geldt hetzelfde voor definitie van rollen. Een rol introduceert een </w:t>
+      </w:r>
+      <w:proofErr w:type="spellStart"/>
+      <w:r>
+        <w:t>namespace</w:t>
+      </w:r>
+      <w:proofErr w:type="spellEnd"/>
+      <w:r>
+        <w:t xml:space="preserve"> en opnieuw gebruiken we een default voor </w:t>
+      </w:r>
+      <w:proofErr w:type="spellStart"/>
+      <w:r>
+        <w:t>inline</w:t>
+      </w:r>
+      <w:proofErr w:type="spellEnd"/>
+      <w:r>
+        <w:t xml:space="preserve"> definities van </w:t>
+      </w:r>
+      <w:proofErr w:type="spellStart"/>
+      <w:r>
+        <w:t>properties</w:t>
+      </w:r>
+      <w:proofErr w:type="spellEnd"/>
+      <w:r>
+        <w:t xml:space="preserve"> en </w:t>
       </w:r>
       <w:r>
         <w:t xml:space="preserve">propertyperspectieven. </w:t>
@@ -959,8 +1543,32 @@
       </w:pPr>
       <w:r>
         <w:tab/>
-        <w:t>model:PolitieDomein#Aangifte#Aangever#Betrouwbaarheid</w:t>
-      </w:r>
+      </w:r>
+      <w:proofErr w:type="spellStart"/>
+      <w:proofErr w:type="gramStart"/>
+      <w:r>
+        <w:t>model:PolitieDomein</w:t>
+      </w:r>
+      <w:proofErr w:type="gramEnd"/>
+      <w:r>
+        <w:t>$</w:t>
+      </w:r>
+      <w:r>
+        <w:t>Aangifte</w:t>
+      </w:r>
+      <w:r>
+        <w:t>$</w:t>
+      </w:r>
+      <w:r>
+        <w:t>Aangever</w:t>
+      </w:r>
+      <w:r>
+        <w:t>$</w:t>
+      </w:r>
+      <w:r>
+        <w:t>Betrouwbaarheid</w:t>
+      </w:r>
+      <w:proofErr w:type="spellEnd"/>
     </w:p>
     <w:p>
       <w:pPr>
@@ -968,28 +1576,61 @@
       </w:pPr>
       <w:r>
         <w:tab/>
-        <w:t>pol:Aangifte#Aangever#B</w:t>
-      </w:r>
-      <w:r>
-        <w:t>etrouwbaarheid</w:t>
-      </w:r>
-    </w:p>
-    <w:p>
-      <w:r>
-        <w:t>Bij de opsomming van properties binnen een perspectief kunnen we altijd volstaan met de default aanduiding.</w:t>
+      </w:r>
+      <w:proofErr w:type="spellStart"/>
+      <w:proofErr w:type="gramStart"/>
+      <w:r>
+        <w:t>pol:Aangifte</w:t>
+      </w:r>
+      <w:proofErr w:type="gramEnd"/>
+      <w:r>
+        <w:t>$</w:t>
+      </w:r>
+      <w:r>
+        <w:t>Aangever</w:t>
+      </w:r>
+      <w:r>
+        <w:t>$</w:t>
+      </w:r>
+      <w:r>
+        <w:t>Betrouwbaarheid</w:t>
+      </w:r>
+      <w:proofErr w:type="spellEnd"/>
+    </w:p>
+    <w:p>
+      <w:r>
+        <w:t xml:space="preserve">Bij de opsomming van </w:t>
+      </w:r>
+      <w:proofErr w:type="spellStart"/>
+      <w:r>
+        <w:t>properties</w:t>
+      </w:r>
+      <w:proofErr w:type="spellEnd"/>
+      <w:r>
+        <w:t xml:space="preserve"> binnen een perspectief kunnen we altijd volstaan met de default aanduiding.</w:t>
       </w:r>
     </w:p>
     <w:p>
       <w:pPr>
         <w:pStyle w:val="Kop1"/>
       </w:pPr>
+      <w:proofErr w:type="spellStart"/>
       <w:r>
         <w:t>Queries</w:t>
       </w:r>
-    </w:p>
-    <w:p>
-      <w:r>
-        <w:t>Een querypad maakt de context altijd duidelijk. We kunnen dus volstaan met default namen.</w:t>
+      <w:proofErr w:type="spellEnd"/>
+    </w:p>
+    <w:p>
+      <w:r>
+        <w:t xml:space="preserve">Een </w:t>
+      </w:r>
+      <w:proofErr w:type="spellStart"/>
+      <w:r>
+        <w:t>querypad</w:t>
+      </w:r>
+      <w:proofErr w:type="spellEnd"/>
+      <w:r>
+        <w:t xml:space="preserve"> maakt de context altijd duidelijk. We kunnen dus volstaan met default namen.</w:t>
       </w:r>
     </w:p>
     <w:p>
@@ -997,16 +1638,34 @@
         <w:pStyle w:val="Kop1"/>
       </w:pPr>
       <w:r>
-        <w:t>Lokale namen en unieke identifiers</w:t>
-      </w:r>
+        <w:t xml:space="preserve">Lokale namen en unieke </w:t>
+      </w:r>
+      <w:proofErr w:type="spellStart"/>
+      <w:r>
+        <w:t>identifiers</w:t>
+      </w:r>
+      <w:proofErr w:type="spellEnd"/>
     </w:p>
     <w:p>
       <w:pPr>
         <w:pStyle w:val="Kop2"/>
       </w:pPr>
       <w:r>
-        <w:t>Van tekst naar data: correlation identifiers</w:t>
-      </w:r>
+        <w:t xml:space="preserve">Van tekst naar data: </w:t>
+      </w:r>
+      <w:proofErr w:type="spellStart"/>
+      <w:r>
+        <w:t>correlation</w:t>
+      </w:r>
+      <w:proofErr w:type="spellEnd"/>
+      <w:r>
+        <w:t xml:space="preserve"> </w:t>
+      </w:r>
+      <w:proofErr w:type="spellStart"/>
+      <w:r>
+        <w:t>identifiers</w:t>
+      </w:r>
+      <w:proofErr w:type="spellEnd"/>
     </w:p>
     <w:p>
       <w:r>
@@ -1016,7 +1675,15 @@
         <w:t>intern gerepresenteerde</w:t>
       </w:r>
       <w:r>
-        <w:t xml:space="preserve"> rollen en contexten correct te relateren aan rollen en contexten die de parser uit de gewijzigde tekst afleidt. Dat betekent dat we </w:t>
+        <w:t xml:space="preserve"> rollen en contexten correct te relateren aan rollen en contexten die de </w:t>
+      </w:r>
+      <w:proofErr w:type="spellStart"/>
+      <w:r>
+        <w:t>parser</w:t>
+      </w:r>
+      <w:proofErr w:type="spellEnd"/>
+      <w:r>
+        <w:t xml:space="preserve"> uit de gewijzigde tekst afleidt. Dat betekent dat we </w:t>
       </w:r>
       <w:r>
         <w:t xml:space="preserve">idealiter </w:t>
@@ -1048,16 +1715,29 @@
     </w:p>
     <w:p>
       <w:r>
-        <w:t>Een type rol kan meerdere keren geïnstantieerd worden in een context. Uiteraard moeten deze rol-instanties unieke identifiers hebben</w:t>
-      </w:r>
-      <w:r>
-        <w:t xml:space="preserve"> – èn we moeten ze uit de tekst kunnen afleiden</w:t>
-      </w:r>
-      <w:r>
-        <w:t>.</w:t>
-      </w:r>
-      <w:r>
-        <w:t xml:space="preserve"> Het enige </w:t>
+        <w:t xml:space="preserve">Een type rol kan meerdere keren geïnstantieerd worden in een context. Uiteraard moeten deze rol-instanties unieke </w:t>
+      </w:r>
+      <w:proofErr w:type="spellStart"/>
+      <w:r>
+        <w:t>identifiers</w:t>
+      </w:r>
+      <w:proofErr w:type="spellEnd"/>
+      <w:r>
+        <w:t xml:space="preserve"> hebben</w:t>
+      </w:r>
+      <w:r>
+        <w:t xml:space="preserve"> – </w:t>
+      </w:r>
+      <w:proofErr w:type="spellStart"/>
+      <w:r>
+        <w:t>èn</w:t>
+      </w:r>
+      <w:proofErr w:type="spellEnd"/>
+      <w:r>
+        <w:t xml:space="preserve"> we moeten ze uit de tekst kunnen afleiden</w:t>
+      </w:r>
+      <w:r>
+        <w:t xml:space="preserve">. Het enige </w:t>
       </w:r>
       <w:r>
         <w:t>simpele unieke facet d</w:t>
@@ -1086,10 +1766,34 @@
         <w:t xml:space="preserve">in de tekst </w:t>
       </w:r>
       <w:r>
-        <w:t>een volgnummer op bij rolbindingen als hetzelfde roltype meerdere keren geïnstantieerd wordt (meerdere rolbinding-expressies met dezelfde rolnaam).</w:t>
-      </w:r>
-      <w:r>
-        <w:t xml:space="preserve"> Een context parseert slechts als de nummers kloppen (zie hieronder).</w:t>
+        <w:t xml:space="preserve">een volgnummer op bij rolbindingen als hetzelfde </w:t>
+      </w:r>
+      <w:proofErr w:type="spellStart"/>
+      <w:r>
+        <w:t>roltype</w:t>
+      </w:r>
+      <w:proofErr w:type="spellEnd"/>
+      <w:r>
+        <w:t xml:space="preserve"> meerdere keren geïnstantieerd wordt (meerdere rolbinding-expressies met dezelfde </w:t>
+      </w:r>
+      <w:proofErr w:type="spellStart"/>
+      <w:r>
+        <w:t>rolnaam</w:t>
+      </w:r>
+      <w:proofErr w:type="spellEnd"/>
+      <w:r>
+        <w:t>).</w:t>
+      </w:r>
+      <w:r>
+        <w:t xml:space="preserve"> Een context </w:t>
+      </w:r>
+      <w:proofErr w:type="spellStart"/>
+      <w:r>
+        <w:t>parseert</w:t>
+      </w:r>
+      <w:proofErr w:type="spellEnd"/>
+      <w:r>
+        <w:t xml:space="preserve"> slechts als de nummers kloppen (zie hieronder).</w:t>
       </w:r>
     </w:p>
     <w:p>
@@ -1098,7 +1802,19 @@
       </w:pPr>
       <w:r>
         <w:tab/>
-        <w:t>:rolNaam (1) =&gt; :Binding1</w:t>
+      </w:r>
+      <w:proofErr w:type="gramStart"/>
+      <w:r>
+        <w:t>:</w:t>
+      </w:r>
+      <w:proofErr w:type="spellStart"/>
+      <w:r>
+        <w:t>rolNaam</w:t>
+      </w:r>
+      <w:proofErr w:type="spellEnd"/>
+      <w:proofErr w:type="gramEnd"/>
+      <w:r>
+        <w:t xml:space="preserve"> (1) =&gt; :Binding1</w:t>
       </w:r>
     </w:p>
     <w:p>
@@ -1107,7 +1823,19 @@
       </w:pPr>
       <w:r>
         <w:tab/>
-        <w:t>:rolNaam (2) =&gt; :Binding2</w:t>
+      </w:r>
+      <w:proofErr w:type="gramStart"/>
+      <w:r>
+        <w:t>:</w:t>
+      </w:r>
+      <w:proofErr w:type="spellStart"/>
+      <w:r>
+        <w:t>rolNaam</w:t>
+      </w:r>
+      <w:proofErr w:type="spellEnd"/>
+      <w:proofErr w:type="gramEnd"/>
+      <w:r>
+        <w:t xml:space="preserve"> (2) =&gt; :Binding2</w:t>
       </w:r>
     </w:p>
     <w:p>
@@ -1115,12 +1843,33 @@
         <w:pStyle w:val="Kop2"/>
       </w:pPr>
       <w:r>
-        <w:t>Afleiding van identifiers</w:t>
-      </w:r>
-    </w:p>
-    <w:p>
-      <w:r>
-        <w:t xml:space="preserve">Contexten en rollen worden als documenten opgeslagen in Couchdb. Hoewel we beiden kunnen wijzigen, willen we de identifiers waarmee ze worden opgeslagen, </w:t>
+        <w:t xml:space="preserve">Afleiding van </w:t>
+      </w:r>
+      <w:proofErr w:type="spellStart"/>
+      <w:r>
+        <w:t>identifiers</w:t>
+      </w:r>
+      <w:proofErr w:type="spellEnd"/>
+    </w:p>
+    <w:p>
+      <w:r>
+        <w:t xml:space="preserve">Contexten en rollen worden als documenten opgeslagen in </w:t>
+      </w:r>
+      <w:proofErr w:type="spellStart"/>
+      <w:r>
+        <w:t>Couchdb</w:t>
+      </w:r>
+      <w:proofErr w:type="spellEnd"/>
+      <w:r>
+        <w:t xml:space="preserve">. Hoewel we beiden kunnen wijzigen, willen we de </w:t>
+      </w:r>
+      <w:proofErr w:type="spellStart"/>
+      <w:r>
+        <w:t>identifiers</w:t>
+      </w:r>
+      <w:proofErr w:type="spellEnd"/>
+      <w:r>
+        <w:t xml:space="preserve"> waarmee ze worden opgeslagen, </w:t>
       </w:r>
       <w:r>
         <w:t xml:space="preserve">liever </w:t>
@@ -1149,8 +1898,13 @@
           <w:numId w:val="15"/>
         </w:numPr>
       </w:pPr>
-      <w:r>
-        <w:t>de naam van een context wel kunnen wijzigen, en</w:t>
+      <w:proofErr w:type="gramStart"/>
+      <w:r>
+        <w:t>de</w:t>
+      </w:r>
+      <w:proofErr w:type="gramEnd"/>
+      <w:r>
+        <w:t xml:space="preserve"> naam van een context wel kunnen wijzigen, en</w:t>
       </w:r>
     </w:p>
     <w:p>
@@ -1161,16 +1915,42 @@
           <w:numId w:val="15"/>
         </w:numPr>
       </w:pPr>
-      <w:r>
-        <w:t xml:space="preserve">instanties van hetzelfde roltype naar believen kunnen </w:t>
+      <w:proofErr w:type="gramStart"/>
+      <w:r>
+        <w:t>instanties</w:t>
+      </w:r>
+      <w:proofErr w:type="gramEnd"/>
+      <w:r>
+        <w:t xml:space="preserve"> van hetzelfde </w:t>
+      </w:r>
+      <w:proofErr w:type="spellStart"/>
+      <w:r>
+        <w:t>roltype</w:t>
+      </w:r>
+      <w:proofErr w:type="spellEnd"/>
+      <w:r>
+        <w:t xml:space="preserve"> naar believen kunnen </w:t>
       </w:r>
       <w:r>
         <w:t>ordenen,</w:t>
       </w:r>
     </w:p>
     <w:p>
-      <w:r>
-        <w:t xml:space="preserve">terwijl beiden onderdeel zijn van de identifiers die we voor ze afleiden! </w:t>
+      <w:proofErr w:type="gramStart"/>
+      <w:r>
+        <w:t>terwijl</w:t>
+      </w:r>
+      <w:proofErr w:type="gramEnd"/>
+      <w:r>
+        <w:t xml:space="preserve"> beiden onderdeel zijn van de </w:t>
+      </w:r>
+      <w:proofErr w:type="spellStart"/>
+      <w:r>
+        <w:t>identifiers</w:t>
+      </w:r>
+      <w:proofErr w:type="spellEnd"/>
+      <w:r>
+        <w:t xml:space="preserve"> die we voor ze afleiden! </w:t>
       </w:r>
       <w:r>
         <w:t>Om die reden</w:t>
@@ -1184,8 +1964,21 @@
           <w:numId w:val="16"/>
         </w:numPr>
       </w:pPr>
-      <w:r>
-        <w:t>geven we een context behalve een identifier óók een displaynaam;</w:t>
+      <w:proofErr w:type="gramStart"/>
+      <w:r>
+        <w:t>geven</w:t>
+      </w:r>
+      <w:proofErr w:type="gramEnd"/>
+      <w:r>
+        <w:t xml:space="preserve"> we een context behalve een </w:t>
+      </w:r>
+      <w:proofErr w:type="spellStart"/>
+      <w:r>
+        <w:t>identifier</w:t>
+      </w:r>
+      <w:proofErr w:type="spellEnd"/>
+      <w:r>
+        <w:t xml:space="preserve"> óók een displaynaam;</w:t>
       </w:r>
     </w:p>
     <w:p>
@@ -1196,8 +1989,21 @@
           <w:numId w:val="16"/>
         </w:numPr>
       </w:pPr>
-      <w:r>
-        <w:t>geven we een rol behalve een volgnummer in zijn identifier, óó</w:t>
+      <w:proofErr w:type="gramStart"/>
+      <w:r>
+        <w:t>geven</w:t>
+      </w:r>
+      <w:proofErr w:type="gramEnd"/>
+      <w:r>
+        <w:t xml:space="preserve"> we een rol behalve een volgnummer in zijn </w:t>
+      </w:r>
+      <w:proofErr w:type="spellStart"/>
+      <w:r>
+        <w:t>identifier</w:t>
+      </w:r>
+      <w:proofErr w:type="spellEnd"/>
+      <w:r>
+        <w:t>, óó</w:t>
       </w:r>
       <w:r>
         <w:t>k een attribuut volgnummer</w:t>
@@ -1208,7 +2014,15 @@
     </w:p>
     <w:p>
       <w:r>
-        <w:t xml:space="preserve">Het volgnummer gebruiken we om volgens onderstaande regel identifiers </w:t>
+        <w:t xml:space="preserve">Het volgnummer gebruiken we om volgens onderstaande regel </w:t>
+      </w:r>
+      <w:proofErr w:type="spellStart"/>
+      <w:r>
+        <w:t>identifiers</w:t>
+      </w:r>
+      <w:proofErr w:type="spellEnd"/>
+      <w:r>
+        <w:t xml:space="preserve"> </w:t>
       </w:r>
       <w:r>
         <w:t xml:space="preserve">voor rol-instanties </w:t>
@@ -1223,7 +2037,15 @@
       </w:pPr>
       <w:r>
         <w:tab/>
-        <w:t>&lt;context-instantie-naam&gt;_&lt;rol-type-naam&gt;_n</w:t>
+        <w:t>&lt;</w:t>
+      </w:r>
+      <w:proofErr w:type="gramStart"/>
+      <w:r>
+        <w:t>context</w:t>
+      </w:r>
+      <w:proofErr w:type="gramEnd"/>
+      <w:r>
+        <w:t>-instantie-naam&gt;_&lt;rol-type-naam&gt;_n</w:t>
       </w:r>
     </w:p>
     <w:p>
@@ -1249,7 +2071,68 @@
           <w:sz w:val="20"/>
         </w:rPr>
         <w:tab/>
-        <w:t>model:&lt;DomeinNaam&gt;#&lt;ingetikteNaam&gt;</w:t>
+      </w:r>
+      <w:proofErr w:type="gramStart"/>
+      <w:r>
+        <w:rPr>
+          <w:rFonts w:ascii="Courier" w:hAnsi="Courier"/>
+          <w:sz w:val="20"/>
+        </w:rPr>
+        <w:t>model</w:t>
+      </w:r>
+      <w:proofErr w:type="gramEnd"/>
+      <w:r>
+        <w:rPr>
+          <w:rFonts w:ascii="Courier" w:hAnsi="Courier"/>
+          <w:sz w:val="20"/>
+        </w:rPr>
+        <w:t>:&lt;</w:t>
+      </w:r>
+      <w:proofErr w:type="spellStart"/>
+      <w:r>
+        <w:rPr>
+          <w:rFonts w:ascii="Courier" w:hAnsi="Courier"/>
+          <w:sz w:val="20"/>
+        </w:rPr>
+        <w:t>DomeinNaam</w:t>
+      </w:r>
+      <w:proofErr w:type="spellEnd"/>
+      <w:r>
+        <w:rPr>
+          <w:rFonts w:ascii="Courier" w:hAnsi="Courier"/>
+          <w:sz w:val="20"/>
+        </w:rPr>
+        <w:t>&gt;</w:t>
+      </w:r>
+      <w:r>
+        <w:rPr>
+          <w:rFonts w:ascii="Courier" w:hAnsi="Courier"/>
+          <w:sz w:val="20"/>
+        </w:rPr>
+        <w:t>$</w:t>
+      </w:r>
+      <w:r>
+        <w:rPr>
+          <w:rFonts w:ascii="Courier" w:hAnsi="Courier"/>
+          <w:sz w:val="20"/>
+        </w:rPr>
+        <w:t>&lt;</w:t>
+      </w:r>
+      <w:proofErr w:type="spellStart"/>
+      <w:r>
+        <w:rPr>
+          <w:rFonts w:ascii="Courier" w:hAnsi="Courier"/>
+          <w:sz w:val="20"/>
+        </w:rPr>
+        <w:t>ingetikteNaam</w:t>
+      </w:r>
+      <w:proofErr w:type="spellEnd"/>
+      <w:r>
+        <w:rPr>
+          <w:rFonts w:ascii="Courier" w:hAnsi="Courier"/>
+          <w:sz w:val="20"/>
+        </w:rPr>
+        <w:t>&gt;</w:t>
       </w:r>
     </w:p>
     <w:p>
@@ -1263,12 +2146,36 @@
       </w:r>
       <w:r>
         <w:lastRenderedPageBreak/>
-        <w:t>regel vóór wijzigen bewaard hebben (want daaruit kunnen we de oude displaynaam afleiden, en daarmee in de data de context met zijn unieke identifier terugvinden).</w:t>
-      </w:r>
-    </w:p>
-    <w:p>
-      <w:r>
-        <w:t>Als de modelleur de volgorde van rolbindings-expressies wijzigt, kunnen we eenvoudig vaststellen welke volgnummers aangepast moeten worden. Immers, de tekst bevat alle informatie om de volledige identifiers van de rollen te construeren en uit de volgorde leiden we de nieuwe volgnummers af.</w:t>
+        <w:t xml:space="preserve">regel vóór wijzigen bewaard hebben (want daaruit kunnen we de oude displaynaam afleiden, en daarmee in de data de context met zijn unieke </w:t>
+      </w:r>
+      <w:proofErr w:type="spellStart"/>
+      <w:r>
+        <w:t>identifier</w:t>
+      </w:r>
+      <w:proofErr w:type="spellEnd"/>
+      <w:r>
+        <w:t xml:space="preserve"> terugvinden).</w:t>
+      </w:r>
+    </w:p>
+    <w:p>
+      <w:r>
+        <w:t xml:space="preserve">Als de modelleur de volgorde van </w:t>
+      </w:r>
+      <w:proofErr w:type="spellStart"/>
+      <w:r>
+        <w:t>rolbindings</w:t>
+      </w:r>
+      <w:proofErr w:type="spellEnd"/>
+      <w:r>
+        <w:t xml:space="preserve">-expressies wijzigt, kunnen we eenvoudig vaststellen welke volgnummers aangepast moeten worden. Immers, de tekst bevat alle informatie om de volledige </w:t>
+      </w:r>
+      <w:proofErr w:type="spellStart"/>
+      <w:r>
+        <w:t>identifiers</w:t>
+      </w:r>
+      <w:proofErr w:type="spellEnd"/>
+      <w:r>
+        <w:t xml:space="preserve"> van de rollen te construeren en uit de volgorde leiden we de nieuwe volgnummers af.</w:t>
       </w:r>
       <w:r>
         <w:t xml:space="preserve"> </w:t>
@@ -1298,8 +2205,6 @@
       <w:r>
         <w:t xml:space="preserve"> Zij zijn immers onderdeel van de identificatie van de rollen!</w:t>
       </w:r>
-      <w:bookmarkStart w:id="0" w:name="_GoBack"/>
-      <w:bookmarkEnd w:id="0"/>
     </w:p>
     <w:p>
       <w:pPr>
@@ -1317,12 +2222,28 @@
         <w:t>tblok ineens te plakken, kan vóó</w:t>
       </w:r>
       <w:r>
-        <w:t>rkomen dat het systeem een parseerbare context uit de gewijzigde tekst niet kan relateren aan een context die onderdeel is van de versie van de tekst gerepresenteerd als contexten.</w:t>
-      </w:r>
-    </w:p>
-    <w:p>
-      <w:r>
-        <w:t xml:space="preserve">Bijvoorbeeld: de modelleur plakt een blok tekst waardoor een context een nieuwe naam krijgt èn de betreffende context declaratie op een nieuwe regel staat. </w:t>
+        <w:t xml:space="preserve">rkomen dat het systeem een </w:t>
+      </w:r>
+      <w:proofErr w:type="spellStart"/>
+      <w:r>
+        <w:t>parseerbare</w:t>
+      </w:r>
+      <w:proofErr w:type="spellEnd"/>
+      <w:r>
+        <w:t xml:space="preserve"> context uit de gewijzigde tekst niet kan relateren aan een context die onderdeel is van de versie van de tekst gerepresenteerd als contexten.</w:t>
+      </w:r>
+    </w:p>
+    <w:p>
+      <w:r>
+        <w:t xml:space="preserve">Bijvoorbeeld: de modelleur plakt een blok tekst waardoor een context een nieuwe naam krijgt </w:t>
+      </w:r>
+      <w:proofErr w:type="spellStart"/>
+      <w:r>
+        <w:t>èn</w:t>
+      </w:r>
+      <w:proofErr w:type="spellEnd"/>
+      <w:r>
+        <w:t xml:space="preserve"> de betreffende context declaratie op een nieuwe regel staat. </w:t>
       </w:r>
     </w:p>
     <w:p>
@@ -1401,7 +2322,7 @@
           <w:rPr>
             <w:noProof/>
           </w:rPr>
-          <w:t>6</w:t>
+          <w:t>2</w:t>
         </w:r>
         <w:r>
           <w:fldChar w:fldCharType="end"/>
@@ -1491,14 +2412,32 @@
       <w:r>
         <w:t xml:space="preserve"> De prefix </w:t>
       </w:r>
+      <w:proofErr w:type="spellStart"/>
       <w:r>
         <w:rPr>
           <w:rStyle w:val="inlinecode"/>
         </w:rPr>
         <w:t>psp</w:t>
       </w:r>
-      <w:r>
-        <w:t xml:space="preserve"> staat voor Perspectives, het basis-domein van Perspectives.</w:t>
+      <w:proofErr w:type="spellEnd"/>
+      <w:r>
+        <w:t xml:space="preserve"> staat voor </w:t>
+      </w:r>
+      <w:proofErr w:type="spellStart"/>
+      <w:r>
+        <w:t>Perspectives</w:t>
+      </w:r>
+      <w:proofErr w:type="spellEnd"/>
+      <w:r>
+        <w:t xml:space="preserve">, het basis-domein van </w:t>
+      </w:r>
+      <w:proofErr w:type="spellStart"/>
+      <w:r>
+        <w:t>Perspectives</w:t>
+      </w:r>
+      <w:proofErr w:type="spellEnd"/>
+      <w:r>
+        <w:t>.</w:t>
       </w:r>
     </w:p>
   </w:footnote>
@@ -1514,7 +2453,31 @@
         <w:footnoteRef/>
       </w:r>
       <w:r>
-        <w:t xml:space="preserve"> Let op. Een context heeft geen properties, zijn binnen- en buitenrol wel. Maar in tekst schrijven we deze properties ingebed in een contextdeclaratie. Op vergelijkbare wijze definiëren we zulke properties rechtstreeks binnen een contextdefinitie.</w:t>
+        <w:t xml:space="preserve"> Let op. Een context heeft geen </w:t>
+      </w:r>
+      <w:proofErr w:type="spellStart"/>
+      <w:r>
+        <w:t>properties</w:t>
+      </w:r>
+      <w:proofErr w:type="spellEnd"/>
+      <w:r>
+        <w:t xml:space="preserve">, zijn binnen- en buitenrol wel. Maar in tekst schrijven we deze </w:t>
+      </w:r>
+      <w:proofErr w:type="spellStart"/>
+      <w:r>
+        <w:t>properties</w:t>
+      </w:r>
+      <w:proofErr w:type="spellEnd"/>
+      <w:r>
+        <w:t xml:space="preserve"> ingebed in een contextdeclaratie. Op vergelijkbare wijze definiëren we zulke </w:t>
+      </w:r>
+      <w:proofErr w:type="spellStart"/>
+      <w:r>
+        <w:t>properties</w:t>
+      </w:r>
+      <w:proofErr w:type="spellEnd"/>
+      <w:r>
+        <w:t xml:space="preserve"> rechtstreeks binnen een contextdefinitie.</w:t>
       </w:r>
     </w:p>
   </w:footnote>
@@ -1530,7 +2493,23 @@
         <w:footnoteRef/>
       </w:r>
       <w:r>
-        <w:t xml:space="preserve"> Anders moeten we de tekstuele wijziging kunnen ‘reverse engineren’ op basis van oude tekst, nieuwe tekst, interne representatie en parseresult. Liever niet!</w:t>
+        <w:t xml:space="preserve"> Anders moeten we de tekstuele wijziging kunnen ‘reverse </w:t>
+      </w:r>
+      <w:proofErr w:type="spellStart"/>
+      <w:r>
+        <w:t>engineren</w:t>
+      </w:r>
+      <w:proofErr w:type="spellEnd"/>
+      <w:r>
+        <w:t xml:space="preserve">’ op basis van oude tekst, nieuwe tekst, interne representatie en </w:t>
+      </w:r>
+      <w:proofErr w:type="spellStart"/>
+      <w:r>
+        <w:t>parseresult</w:t>
+      </w:r>
+      <w:proofErr w:type="spellEnd"/>
+      <w:r>
+        <w:t>. Liever niet!</w:t>
       </w:r>
     </w:p>
   </w:footnote>
@@ -1549,7 +2528,15 @@
         <w:t xml:space="preserve"> Ongetwijfeld zullen twee bindingen nooit </w:t>
       </w:r>
       <w:r>
-        <w:t xml:space="preserve">precies dezelfde waarden hebben voor properties </w:t>
+        <w:t xml:space="preserve">precies dezelfde waarden hebben voor </w:t>
+      </w:r>
+      <w:proofErr w:type="spellStart"/>
+      <w:r>
+        <w:t>properties</w:t>
+      </w:r>
+      <w:proofErr w:type="spellEnd"/>
+      <w:r>
+        <w:t xml:space="preserve"> </w:t>
       </w:r>
       <w:r>
         <w:t>en de binding zelf. Maar liever laten we de matching tussen tekst en interne representatie niet afhangen van zo’n diepe vergelijking, temeer daar meerdere waarden tegelijk kunnen wijzigen als de modelleur een heel blok tekst ineens vervangt door een ander blok door te plakken.</w:t>
@@ -1568,7 +2555,15 @@
         <w:footnoteRef/>
       </w:r>
       <w:r>
-        <w:t xml:space="preserve"> Denk aan de problemen die ontstaan als tijdens het verkeer tussen Couchdb versies de volgorde waarin berichten aankomen, anders zijn dan waarin ze zijn verstuurd.</w:t>
+        <w:t xml:space="preserve"> Denk aan de problemen die ontstaan als tijdens het verkeer tussen </w:t>
+      </w:r>
+      <w:proofErr w:type="spellStart"/>
+      <w:r>
+        <w:t>Couchdb</w:t>
+      </w:r>
+      <w:proofErr w:type="spellEnd"/>
+      <w:r>
+        <w:t xml:space="preserve"> versies de volgorde waarin berichten aankomen, anders zijn dan waarin ze zijn verstuurd.</w:t>
       </w:r>
     </w:p>
   </w:footnote>
@@ -2515,6 +3510,7 @@
     <w:lsdException w:name="HTML Sample" w:semiHidden="1" w:unhideWhenUsed="1"/>
     <w:lsdException w:name="HTML Typewriter" w:semiHidden="1" w:unhideWhenUsed="1"/>
     <w:lsdException w:name="HTML Variable" w:semiHidden="1" w:unhideWhenUsed="1"/>
+    <w:lsdException w:name="Normal Table" w:semiHidden="1" w:unhideWhenUsed="1"/>
     <w:lsdException w:name="annotation subject" w:semiHidden="1" w:unhideWhenUsed="1"/>
     <w:lsdException w:name="No List" w:semiHidden="1" w:unhideWhenUsed="1"/>
     <w:lsdException w:name="Outline List 1" w:semiHidden="1" w:unhideWhenUsed="1"/>
@@ -2560,9 +3556,11 @@
     <w:lsdException w:name="Table Subtle 1" w:semiHidden="1" w:unhideWhenUsed="1"/>
     <w:lsdException w:name="Table Subtle 2" w:semiHidden="1" w:unhideWhenUsed="1"/>
     <w:lsdException w:name="Table Web 1" w:semiHidden="1" w:unhideWhenUsed="1"/>
+    <w:lsdException w:name="Table Web 2" w:semiHidden="1" w:unhideWhenUsed="1"/>
     <w:lsdException w:name="Table Web 3" w:semiHidden="1" w:unhideWhenUsed="1"/>
     <w:lsdException w:name="Balloon Text" w:semiHidden="1" w:unhideWhenUsed="1"/>
     <w:lsdException w:name="Table Grid" w:uiPriority="39"/>
+    <w:lsdException w:name="Table Theme" w:semiHidden="1" w:unhideWhenUsed="1"/>
     <w:lsdException w:name="Placeholder Text" w:semiHidden="1"/>
     <w:lsdException w:name="No Spacing" w:semiHidden="1" w:uiPriority="1" w:unhideWhenUsed="1" w:qFormat="1"/>
     <w:lsdException w:name="Light Shading" w:uiPriority="60"/>

</xml_diff>